<commit_message>
user study final documents
</commit_message>
<xml_diff>
--- a/User_Study_Documents/Information-weightPerceptionwd.docx
+++ b/User_Study_Documents/Information-weightPerceptionwd.docx
@@ -8,7 +8,6 @@
         <w:keepNext w:val="false"/>
         <w:keepLines w:val="false"/>
         <w:widowControl/>
-        <w:pBdr/>
         <w:spacing w:lineRule="auto" w:line="276" w:before="0" w:after="160"/>
         <w:ind w:left="0" w:right="0" w:hanging="0"/>
         <w:jc w:val="center"/>
@@ -25,6 +24,26 @@
           <w:dstrike w:val="false"/>
           <w:color w:val="000000"/>
           <w:position w:val="0"/>
+          <w:sz w:val="22"/>
+          <w:sz w:val="28"/>
+          <w:szCs w:val="28"/>
+          <w:u w:val="none"/>
+          <w:shd w:fill="auto" w:val="clear"/>
+          <w:vertAlign w:val="baseline"/>
+        </w:rPr>
+      </w:pPr>
+      <w:r>
+        <w:rPr>
+          <w:rFonts w:eastAsia="Arial" w:cs="Arial" w:ascii="Arial" w:hAnsi="Arial"/>
+          <w:b/>
+          <w:bCs/>
+          <w:i w:val="false"/>
+          <w:caps w:val="false"/>
+          <w:smallCaps w:val="false"/>
+          <w:strike w:val="false"/>
+          <w:dstrike w:val="false"/>
+          <w:color w:val="000000"/>
+          <w:position w:val="0"/>
           <w:sz w:val="28"/>
           <w:sz w:val="28"/>
           <w:szCs w:val="28"/>
@@ -32,26 +51,6 @@
           <w:shd w:fill="auto" w:val="clear"/>
           <w:vertAlign w:val="baseline"/>
         </w:rPr>
-      </w:pPr>
-      <w:r>
-        <w:rPr>
-          <w:rFonts w:eastAsia="Arial" w:cs="Arial" w:ascii="Arial" w:hAnsi="Arial"/>
-          <w:b/>
-          <w:bCs/>
-          <w:i w:val="false"/>
-          <w:caps w:val="false"/>
-          <w:smallCaps w:val="false"/>
-          <w:strike w:val="false"/>
-          <w:dstrike w:val="false"/>
-          <w:color w:val="000000"/>
-          <w:position w:val="0"/>
-          <w:sz w:val="28"/>
-          <w:sz w:val="28"/>
-          <w:szCs w:val="28"/>
-          <w:u w:val="none"/>
-          <w:shd w:fill="auto" w:val="clear"/>
-          <w:vertAlign w:val="baseline"/>
-        </w:rPr>
         <w:t>Information about the study</w:t>
       </w:r>
     </w:p>
@@ -59,7 +58,6 @@
       <w:pPr>
         <w:pStyle w:val="Normal"/>
         <w:widowControl/>
-        <w:pBdr/>
         <w:spacing w:lineRule="auto" w:line="276" w:before="0" w:after="160"/>
         <w:ind w:left="0" w:right="0" w:hanging="0"/>
         <w:jc w:val="left"/>
@@ -75,7 +73,7 @@
           <w:dstrike w:val="false"/>
           <w:color w:val="000000"/>
           <w:position w:val="0"/>
-          <w:sz w:val="24"/>
+          <w:sz w:val="22"/>
           <w:sz w:val="24"/>
           <w:szCs w:val="24"/>
           <w:u w:val="none"/>
@@ -106,11 +104,10 @@
     </w:p>
     <w:p>
       <w:pPr>
-        <w:pStyle w:val="Normal1"/>
+        <w:pStyle w:val="LOnormal"/>
         <w:keepNext w:val="false"/>
         <w:keepLines w:val="false"/>
         <w:widowControl/>
-        <w:pBdr/>
         <w:spacing w:lineRule="auto" w:line="276" w:before="0" w:after="200"/>
         <w:ind w:left="0" w:right="0" w:hanging="0"/>
         <w:jc w:val="center"/>
@@ -201,9 +198,8 @@
     </w:p>
     <w:p>
       <w:pPr>
-        <w:pStyle w:val="Normal1"/>
+        <w:pStyle w:val="LOnormal"/>
         <w:widowControl/>
-        <w:pBdr/>
         <w:spacing w:lineRule="auto" w:line="276" w:before="0" w:after="200"/>
         <w:ind w:left="0" w:right="0" w:hanging="0"/>
         <w:jc w:val="center"/>
@@ -249,9 +245,8 @@
     </w:p>
     <w:p>
       <w:pPr>
-        <w:pStyle w:val="Normal1"/>
+        <w:pStyle w:val="LOnormal"/>
         <w:widowControl/>
-        <w:pBdr/>
         <w:spacing w:lineRule="auto" w:line="276" w:before="0" w:after="200"/>
         <w:ind w:left="0" w:right="0" w:hanging="0"/>
         <w:jc w:val="center"/>
@@ -297,9 +292,8 @@
     </w:p>
     <w:p>
       <w:pPr>
-        <w:pStyle w:val="Normal1"/>
+        <w:pStyle w:val="LOnormal"/>
         <w:widowControl/>
-        <w:pBdr/>
         <w:spacing w:lineRule="auto" w:line="276" w:before="0" w:after="200"/>
         <w:ind w:left="0" w:right="0" w:hanging="0"/>
         <w:jc w:val="center"/>
@@ -345,9 +339,8 @@
     </w:p>
     <w:p>
       <w:pPr>
-        <w:pStyle w:val="Normal1"/>
+        <w:pStyle w:val="LOnormal"/>
         <w:widowControl/>
-        <w:pBdr/>
         <w:spacing w:lineRule="auto" w:line="276" w:before="0" w:after="200"/>
         <w:ind w:left="0" w:right="0" w:hanging="0"/>
         <w:jc w:val="center"/>
@@ -393,9 +386,8 @@
     </w:p>
     <w:p>
       <w:pPr>
-        <w:pStyle w:val="Normal1"/>
+        <w:pStyle w:val="LOnormal"/>
         <w:widowControl/>
-        <w:pBdr/>
         <w:spacing w:lineRule="auto" w:line="276" w:before="0" w:after="200"/>
         <w:ind w:left="0" w:right="0" w:hanging="0"/>
         <w:jc w:val="center"/>
@@ -441,9 +433,8 @@
     </w:p>
     <w:p>
       <w:pPr>
-        <w:pStyle w:val="Normal1"/>
+        <w:pStyle w:val="LOnormal"/>
         <w:widowControl/>
-        <w:pBdr/>
         <w:spacing w:lineRule="auto" w:line="276" w:before="0" w:after="200"/>
         <w:ind w:left="0" w:right="0" w:hanging="0"/>
         <w:jc w:val="center"/>
@@ -489,9 +480,8 @@
     </w:p>
     <w:p>
       <w:pPr>
-        <w:pStyle w:val="Normal1"/>
+        <w:pStyle w:val="LOnormal"/>
         <w:widowControl/>
-        <w:pBdr/>
         <w:spacing w:lineRule="auto" w:line="276" w:before="0" w:after="200"/>
         <w:ind w:left="0" w:right="0" w:hanging="0"/>
         <w:jc w:val="center"/>
@@ -537,9 +527,8 @@
     </w:p>
     <w:p>
       <w:pPr>
-        <w:pStyle w:val="Normal1"/>
+        <w:pStyle w:val="LOnormal"/>
         <w:widowControl/>
-        <w:pBdr/>
         <w:spacing w:lineRule="auto" w:line="276" w:before="0" w:after="200"/>
         <w:ind w:left="0" w:right="0" w:hanging="0"/>
         <w:jc w:val="center"/>
@@ -567,47 +556,7 @@
           <w:shd w:fill="auto" w:val="clear"/>
           <w:vertAlign w:val="baseline"/>
         </w:rPr>
-        <w:t xml:space="preserve">Figure 1. </w:t>
-      </w:r>
-      <w:r>
-        <w:rPr>
-          <w:rFonts w:eastAsia="Arial" w:cs="Arial" w:ascii="Arial" w:hAnsi="Arial"/>
-          <w:b/>
-          <w:i/>
-          <w:caps w:val="false"/>
-          <w:smallCaps w:val="false"/>
-          <w:strike w:val="false"/>
-          <w:dstrike w:val="false"/>
-          <w:color w:val="000000"/>
-          <w:position w:val="0"/>
-          <w:sz w:val="24"/>
-          <w:sz w:val="24"/>
-          <w:szCs w:val="24"/>
-          <w:u w:val="none"/>
-          <w:shd w:fill="auto" w:val="clear"/>
-          <w:vertAlign w:val="baseline"/>
-        </w:rPr>
-        <w:t>S</w:t>
-      </w:r>
-      <w:r>
-        <w:rPr>
-          <w:rFonts w:eastAsia="Arial" w:cs="Arial" w:ascii="Arial" w:hAnsi="Arial"/>
-          <w:b/>
-          <w:i/>
-          <w:caps w:val="false"/>
-          <w:smallCaps w:val="false"/>
-          <w:strike w:val="false"/>
-          <w:dstrike w:val="false"/>
-          <w:color w:val="000000"/>
-          <w:position w:val="0"/>
-          <w:sz w:val="24"/>
-          <w:sz w:val="24"/>
-          <w:szCs w:val="24"/>
-          <w:u w:val="none"/>
-          <w:shd w:fill="auto" w:val="clear"/>
-          <w:vertAlign w:val="baseline"/>
-        </w:rPr>
-        <w:t>etup of the VR scene.</w:t>
+        <w:t>Figure 1. Setup of the VR scene.</w:t>
       </w:r>
     </w:p>
     <w:p>
@@ -802,11 +751,10 @@
     </w:p>
     <w:p>
       <w:pPr>
-        <w:pStyle w:val="Normal1"/>
+        <w:pStyle w:val="LOnormal"/>
         <w:keepNext w:val="false"/>
         <w:keepLines w:val="false"/>
         <w:widowControl/>
-        <w:pBdr/>
         <w:spacing w:lineRule="auto" w:line="276" w:before="0" w:after="200"/>
         <w:ind w:left="0" w:right="0" w:hanging="0"/>
         <w:jc w:val="center"/>
@@ -834,155 +782,95 @@
           <w:shd w:fill="auto" w:val="clear"/>
           <w:vertAlign w:val="baseline"/>
         </w:rPr>
-        <w:t xml:space="preserve">Figure </w:t>
-      </w:r>
-      <w:r>
-        <w:rPr>
-          <w:rFonts w:eastAsia="Arial" w:cs="Arial" w:ascii="Arial" w:hAnsi="Arial"/>
-          <w:b/>
-          <w:i/>
-          <w:caps w:val="false"/>
-          <w:smallCaps w:val="false"/>
-          <w:strike w:val="false"/>
-          <w:dstrike w:val="false"/>
-          <w:color w:val="000000"/>
-          <w:position w:val="0"/>
-          <w:sz w:val="24"/>
-          <w:sz w:val="24"/>
-          <w:szCs w:val="24"/>
-          <w:u w:val="none"/>
-          <w:shd w:fill="auto" w:val="clear"/>
-          <w:vertAlign w:val="baseline"/>
+        <w:t>Figure 2. Trigger button on  vive controller.</w:t>
+      </w:r>
+    </w:p>
+    <w:p>
+      <w:pPr>
+        <w:pStyle w:val="Normal"/>
+        <w:spacing w:lineRule="auto" w:line="276" w:before="0" w:after="0"/>
+        <w:rPr>
+          <w:rFonts w:ascii="Arial" w:hAnsi="Arial"/>
+          <w:sz w:val="24"/>
+          <w:szCs w:val="24"/>
+        </w:rPr>
+      </w:pPr>
+      <w:r>
+        <w:rPr>
+          <w:rFonts w:ascii="Arial" w:hAnsi="Arial"/>
+          <w:sz w:val="24"/>
+          <w:szCs w:val="24"/>
+        </w:rPr>
+        <w:t xml:space="preserve">The user study is divided in </w:t>
+      </w:r>
+      <w:r>
+        <w:rPr>
+          <w:rFonts w:ascii="Arial" w:hAnsi="Arial"/>
+          <w:sz w:val="24"/>
+          <w:szCs w:val="24"/>
         </w:rPr>
         <w:t>2</w:t>
       </w:r>
       <w:r>
         <w:rPr>
-          <w:rFonts w:eastAsia="Arial" w:cs="Arial" w:ascii="Arial" w:hAnsi="Arial"/>
-          <w:b/>
-          <w:i/>
-          <w:caps w:val="false"/>
-          <w:smallCaps w:val="false"/>
-          <w:strike w:val="false"/>
-          <w:dstrike w:val="false"/>
-          <w:color w:val="000000"/>
-          <w:position w:val="0"/>
-          <w:sz w:val="24"/>
-          <w:sz w:val="24"/>
-          <w:szCs w:val="24"/>
-          <w:u w:val="none"/>
-          <w:shd w:fill="auto" w:val="clear"/>
-          <w:vertAlign w:val="baseline"/>
-        </w:rPr>
-        <w:t xml:space="preserve">. </w:t>
-      </w:r>
-      <w:r>
-        <w:rPr>
-          <w:rFonts w:eastAsia="Arial" w:cs="Arial" w:ascii="Arial" w:hAnsi="Arial"/>
-          <w:b/>
-          <w:i/>
-          <w:caps w:val="false"/>
-          <w:smallCaps w:val="false"/>
-          <w:strike w:val="false"/>
-          <w:dstrike w:val="false"/>
-          <w:color w:val="000000"/>
-          <w:position w:val="0"/>
-          <w:sz w:val="24"/>
-          <w:sz w:val="24"/>
-          <w:szCs w:val="24"/>
-          <w:u w:val="none"/>
-          <w:shd w:fill="auto" w:val="clear"/>
-          <w:vertAlign w:val="baseline"/>
-        </w:rPr>
-        <w:t>Trigger button on  vive controller.</w:t>
-      </w:r>
-    </w:p>
-    <w:p>
-      <w:pPr>
-        <w:pStyle w:val="Normal"/>
-        <w:spacing w:lineRule="auto" w:line="276" w:before="0" w:after="0"/>
-        <w:rPr>
-          <w:rFonts w:ascii="Arial" w:hAnsi="Arial"/>
-          <w:sz w:val="24"/>
-          <w:szCs w:val="24"/>
-        </w:rPr>
-      </w:pPr>
-      <w:r>
-        <w:rPr>
-          <w:rFonts w:ascii="Arial" w:hAnsi="Arial"/>
-          <w:sz w:val="24"/>
-          <w:szCs w:val="24"/>
-        </w:rPr>
-        <w:t>The user study is divided in 3 parts. In first part 2 balls will fall on your left hand in the virtual reality, and you will feel the haptic sensation on your hand, by sensing the haptic sensation you will have to answer which ball you felt was heavier.</w:t>
-      </w:r>
-    </w:p>
-    <w:p>
-      <w:pPr>
-        <w:pStyle w:val="Normal"/>
-        <w:spacing w:lineRule="auto" w:line="276" w:before="0" w:after="0"/>
-        <w:rPr>
-          <w:rFonts w:ascii="Arial" w:hAnsi="Arial"/>
-          <w:sz w:val="24"/>
-          <w:szCs w:val="24"/>
-        </w:rPr>
-      </w:pPr>
-      <w:r>
-        <w:rPr>
-          <w:rFonts w:ascii="Arial" w:hAnsi="Arial"/>
-          <w:sz w:val="24"/>
-          <w:szCs w:val="24"/>
-        </w:rPr>
-      </w:r>
-    </w:p>
-    <w:p>
-      <w:pPr>
-        <w:pStyle w:val="Normal"/>
-        <w:spacing w:lineRule="auto" w:line="276" w:before="0" w:after="0"/>
-        <w:rPr>
-          <w:rFonts w:ascii="Arial" w:hAnsi="Arial"/>
-          <w:sz w:val="24"/>
-          <w:szCs w:val="24"/>
-        </w:rPr>
-      </w:pPr>
-      <w:r>
-        <w:rPr>
-          <w:rFonts w:ascii="Arial" w:hAnsi="Arial"/>
-          <w:sz w:val="24"/>
-          <w:szCs w:val="24"/>
-        </w:rPr>
-        <w:t xml:space="preserve">In the second part, you will play a game. While playing this game, a magic ball will fall on your hand and this ball has maximum weight and a minimum weight, you will feel the weight of the ball with mid-air haptic. You will toss the ball so that it touches the red magic cube. As soon as the ball touches the red magic cube, the weight of the ball increases. To win the game, you have to reach the maximum weight of the ball. But there is a catch, another evil cube with blue colour is constantly moving between your ball and the red cube, it will try to reduce the weight of the ball. </w:t>
-      </w:r>
-      <w:r>
-        <w:rPr>
-          <w:rFonts w:ascii="Arial" w:hAnsi="Arial"/>
-          <w:sz w:val="24"/>
-          <w:szCs w:val="24"/>
-        </w:rPr>
-        <w:t>I</w:t>
-      </w:r>
-      <w:r>
-        <w:rPr>
-          <w:rFonts w:ascii="Arial" w:hAnsi="Arial"/>
-          <w:sz w:val="24"/>
-          <w:szCs w:val="24"/>
-        </w:rPr>
-        <w:t xml:space="preserve">f the ball reaches the minimum weight you lose, </w:t>
-      </w:r>
-      <w:r>
-        <w:rPr>
-          <w:rFonts w:ascii="Arial" w:hAnsi="Arial"/>
-          <w:sz w:val="24"/>
-          <w:szCs w:val="24"/>
-        </w:rPr>
-        <w:t>I</w:t>
-      </w:r>
-      <w:r>
-        <w:rPr>
-          <w:rFonts w:ascii="Arial" w:hAnsi="Arial"/>
-          <w:sz w:val="24"/>
-          <w:szCs w:val="24"/>
-        </w:rPr>
-        <w:t>f the ball reaches its maximum weight you win,.</w:t>
+          <w:rFonts w:ascii="Arial" w:hAnsi="Arial"/>
+          <w:sz w:val="24"/>
+          <w:szCs w:val="24"/>
+        </w:rPr>
+        <w:t xml:space="preserve"> parts. In first part 2 balls will fall on your left hand in the virtual reality, and you will feel the haptic sensation on your hand, by sensing the haptic sensation you will have to answer which ball you felt was heavier.</w:t>
+      </w:r>
+    </w:p>
+    <w:p>
+      <w:pPr>
+        <w:pStyle w:val="Normal"/>
+        <w:spacing w:lineRule="auto" w:line="276" w:before="0" w:after="0"/>
+        <w:rPr>
+          <w:rFonts w:ascii="Arial" w:hAnsi="Arial"/>
+          <w:sz w:val="24"/>
+          <w:szCs w:val="24"/>
+        </w:rPr>
+      </w:pPr>
+      <w:r>
+        <w:rPr>
+          <w:rFonts w:ascii="Arial" w:hAnsi="Arial"/>
+          <w:sz w:val="24"/>
+          <w:szCs w:val="24"/>
+        </w:rPr>
+      </w:r>
+    </w:p>
+    <w:p>
+      <w:pPr>
+        <w:pStyle w:val="Normal"/>
+        <w:spacing w:lineRule="auto" w:line="276" w:before="0" w:after="0"/>
+        <w:rPr>
+          <w:rFonts w:ascii="Arial" w:hAnsi="Arial"/>
+          <w:sz w:val="24"/>
+          <w:szCs w:val="24"/>
+        </w:rPr>
+      </w:pPr>
+      <w:r>
+        <w:rPr>
+          <w:rFonts w:ascii="Arial" w:hAnsi="Arial"/>
+          <w:sz w:val="24"/>
+          <w:szCs w:val="24"/>
+        </w:rPr>
+        <w:t>In the second part, you will play game</w:t>
+      </w:r>
+      <w:r>
+        <w:rPr>
+          <w:rFonts w:ascii="Arial" w:hAnsi="Arial"/>
+          <w:sz w:val="24"/>
+          <w:szCs w:val="24"/>
+        </w:rPr>
+        <w:t>s</w:t>
+      </w:r>
+      <w:r>
+        <w:rPr>
+          <w:rFonts w:ascii="Arial" w:hAnsi="Arial"/>
+          <w:sz w:val="24"/>
+          <w:szCs w:val="24"/>
+        </w:rPr>
+        <w:t>. While playing this game, a magic ball will fall on your hand and this ball has maximum weight and a minimum weight, you will feel the weight of the ball with mid-air haptic. You will toss the ball so that it touches the red magic cube. As soon as the ball touches the red magic cube, the weight of the ball increases. To win the game, you have to reach the maximum weight of the ball. But there is a catch, another evil cube with blue colour is constantly moving between your ball and the red cube, it will try to reduce the weight of the ball. If the ball reaches the minimum weight you lose, If the ball reaches its maximum weight you win.</w:t>
       </w:r>
     </w:p>
     <w:p>
@@ -1302,11 +1190,10 @@
     </w:p>
     <w:p>
       <w:pPr>
-        <w:pStyle w:val="Normal1"/>
+        <w:pStyle w:val="LOnormal"/>
         <w:keepNext w:val="false"/>
         <w:keepLines w:val="false"/>
         <w:widowControl/>
-        <w:pBdr/>
         <w:spacing w:lineRule="auto" w:line="276" w:before="0" w:after="200"/>
         <w:ind w:left="0" w:right="0" w:hanging="0"/>
         <w:jc w:val="center"/>
@@ -1334,76 +1221,15 @@
           <w:shd w:fill="auto" w:val="clear"/>
           <w:vertAlign w:val="baseline"/>
         </w:rPr>
-        <w:t xml:space="preserve">Figure </w:t>
-      </w:r>
-      <w:r>
-        <w:rPr>
-          <w:rFonts w:eastAsia="Arial" w:cs="Arial" w:ascii="Arial" w:hAnsi="Arial"/>
-          <w:b/>
-          <w:i/>
-          <w:caps w:val="false"/>
-          <w:smallCaps w:val="false"/>
-          <w:strike w:val="false"/>
-          <w:dstrike w:val="false"/>
-          <w:color w:val="000000"/>
-          <w:position w:val="0"/>
-          <w:sz w:val="24"/>
-          <w:sz w:val="24"/>
-          <w:szCs w:val="24"/>
-          <w:u w:val="none"/>
-          <w:shd w:fill="auto" w:val="clear"/>
-          <w:vertAlign w:val="baseline"/>
-        </w:rPr>
-        <w:t>3</w:t>
-      </w:r>
-      <w:r>
-        <w:rPr>
-          <w:rFonts w:eastAsia="Arial" w:cs="Arial" w:ascii="Arial" w:hAnsi="Arial"/>
-          <w:b/>
-          <w:i/>
-          <w:caps w:val="false"/>
-          <w:smallCaps w:val="false"/>
-          <w:strike w:val="false"/>
-          <w:dstrike w:val="false"/>
-          <w:color w:val="000000"/>
-          <w:position w:val="0"/>
-          <w:sz w:val="24"/>
-          <w:sz w:val="24"/>
-          <w:szCs w:val="24"/>
-          <w:u w:val="none"/>
-          <w:shd w:fill="auto" w:val="clear"/>
-          <w:vertAlign w:val="baseline"/>
-        </w:rPr>
-        <w:t xml:space="preserve">. </w:t>
-      </w:r>
-      <w:r>
-        <w:rPr>
-          <w:rFonts w:eastAsia="Arial" w:cs="Arial" w:ascii="Arial" w:hAnsi="Arial"/>
-          <w:b/>
-          <w:i/>
-          <w:caps w:val="false"/>
-          <w:smallCaps w:val="false"/>
-          <w:strike w:val="false"/>
-          <w:dstrike w:val="false"/>
-          <w:color w:val="000000"/>
-          <w:position w:val="0"/>
-          <w:sz w:val="24"/>
-          <w:sz w:val="24"/>
-          <w:szCs w:val="24"/>
-          <w:u w:val="none"/>
-          <w:shd w:fill="auto" w:val="clear"/>
-          <w:vertAlign w:val="baseline"/>
-        </w:rPr>
-        <w:t>The Magic cubes in the game.</w:t>
-      </w:r>
-    </w:p>
-    <w:p>
-      <w:pPr>
-        <w:pStyle w:val="Normal1"/>
+        <w:t>Figure 3. The Magic cubes in the game.</w:t>
+      </w:r>
+    </w:p>
+    <w:p>
+      <w:pPr>
+        <w:pStyle w:val="LOnormal"/>
         <w:keepNext w:val="false"/>
         <w:keepLines w:val="false"/>
         <w:widowControl/>
-        <w:pBdr/>
         <w:spacing w:lineRule="auto" w:line="276" w:before="0" w:after="160"/>
         <w:ind w:left="0" w:right="0" w:hanging="0"/>
         <w:jc w:val="both"/>
@@ -1419,7 +1245,7 @@
           <w:dstrike w:val="false"/>
           <w:color w:val="000000"/>
           <w:position w:val="0"/>
-          <w:sz w:val="24"/>
+          <w:sz w:val="22"/>
           <w:sz w:val="24"/>
           <w:szCs w:val="24"/>
           <w:u w:val="none"/>
@@ -1557,7 +1383,7 @@
     </w:p>
     <w:p>
       <w:pPr>
-        <w:pStyle w:val="Normal1"/>
+        <w:pStyle w:val="LOnormal"/>
         <w:spacing w:lineRule="auto" w:line="276" w:before="0" w:after="0"/>
         <w:jc w:val="both"/>
         <w:rPr>
@@ -1621,7 +1447,7 @@
     </w:p>
     <w:p>
       <w:pPr>
-        <w:pStyle w:val="Normal1"/>
+        <w:pStyle w:val="LOnormal"/>
         <w:spacing w:lineRule="auto" w:line="276" w:before="0" w:after="0"/>
         <w:jc w:val="both"/>
         <w:rPr>
@@ -1643,7 +1469,7 @@
     </w:p>
     <w:p>
       <w:pPr>
-        <w:pStyle w:val="Normal1"/>
+        <w:pStyle w:val="LOnormal"/>
         <w:spacing w:lineRule="auto" w:line="276" w:before="0" w:after="0"/>
         <w:jc w:val="both"/>
         <w:rPr>
@@ -1665,7 +1491,7 @@
     </w:p>
     <w:p>
       <w:pPr>
-        <w:pStyle w:val="Normal1"/>
+        <w:pStyle w:val="LOnormal"/>
         <w:spacing w:lineRule="auto" w:line="276" w:before="0" w:after="0"/>
         <w:jc w:val="both"/>
         <w:rPr>
@@ -1687,7 +1513,7 @@
     </w:p>
     <w:p>
       <w:pPr>
-        <w:pStyle w:val="Normal1"/>
+        <w:pStyle w:val="LOnormal"/>
         <w:spacing w:lineRule="auto" w:line="276" w:before="0" w:after="0"/>
         <w:jc w:val="both"/>
         <w:rPr>
@@ -1709,7 +1535,7 @@
     </w:p>
     <w:p>
       <w:pPr>
-        <w:pStyle w:val="Normal1"/>
+        <w:pStyle w:val="LOnormal"/>
         <w:spacing w:lineRule="auto" w:line="276" w:before="0" w:after="0"/>
         <w:jc w:val="both"/>
         <w:rPr>
@@ -1731,7 +1557,7 @@
     </w:p>
     <w:p>
       <w:pPr>
-        <w:pStyle w:val="Normal1"/>
+        <w:pStyle w:val="LOnormal"/>
         <w:spacing w:lineRule="auto" w:line="276" w:before="0" w:after="0"/>
         <w:jc w:val="both"/>
         <w:rPr>
@@ -1753,7 +1579,7 @@
     </w:p>
     <w:p>
       <w:pPr>
-        <w:pStyle w:val="Normal1"/>
+        <w:pStyle w:val="LOnormal"/>
         <w:spacing w:lineRule="auto" w:line="276" w:before="0" w:after="0"/>
         <w:jc w:val="both"/>
         <w:rPr>
@@ -1775,7 +1601,7 @@
     </w:p>
     <w:p>
       <w:pPr>
-        <w:pStyle w:val="Normal1"/>
+        <w:pStyle w:val="LOnormal"/>
         <w:spacing w:lineRule="auto" w:line="276" w:before="0" w:after="0"/>
         <w:jc w:val="both"/>
         <w:rPr>
@@ -1797,7 +1623,7 @@
     </w:p>
     <w:p>
       <w:pPr>
-        <w:pStyle w:val="Normal1"/>
+        <w:pStyle w:val="LOnormal"/>
         <w:spacing w:lineRule="auto" w:line="276" w:before="0" w:after="0"/>
         <w:jc w:val="both"/>
         <w:rPr>
@@ -1819,7 +1645,7 @@
     </w:p>
     <w:p>
       <w:pPr>
-        <w:pStyle w:val="Normal1"/>
+        <w:pStyle w:val="LOnormal"/>
         <w:spacing w:lineRule="auto" w:line="276" w:before="0" w:after="0"/>
         <w:jc w:val="both"/>
         <w:rPr>
@@ -1841,7 +1667,7 @@
     </w:p>
     <w:p>
       <w:pPr>
-        <w:pStyle w:val="Normal1"/>
+        <w:pStyle w:val="LOnormal"/>
         <w:spacing w:lineRule="auto" w:line="276" w:before="0" w:after="0"/>
         <w:jc w:val="both"/>
         <w:rPr>
@@ -1863,11 +1689,10 @@
     </w:p>
     <w:p>
       <w:pPr>
-        <w:pStyle w:val="Normal1"/>
+        <w:pStyle w:val="LOnormal"/>
         <w:keepNext w:val="false"/>
         <w:keepLines w:val="false"/>
         <w:widowControl/>
-        <w:pBdr/>
         <w:spacing w:lineRule="auto" w:line="276" w:before="0" w:after="200"/>
         <w:ind w:left="0" w:right="0" w:hanging="0"/>
         <w:jc w:val="center"/>
@@ -1895,72 +1720,12 @@
           <w:shd w:fill="auto" w:val="clear"/>
           <w:vertAlign w:val="baseline"/>
         </w:rPr>
-        <w:t xml:space="preserve">Figure </w:t>
-      </w:r>
-      <w:r>
-        <w:rPr>
-          <w:rFonts w:eastAsia="Arial" w:cs="Arial" w:ascii="Arial" w:hAnsi="Arial"/>
-          <w:b/>
-          <w:i/>
-          <w:caps w:val="false"/>
-          <w:smallCaps w:val="false"/>
-          <w:strike w:val="false"/>
-          <w:dstrike w:val="false"/>
-          <w:color w:val="000000"/>
-          <w:position w:val="0"/>
-          <w:sz w:val="24"/>
-          <w:sz w:val="24"/>
-          <w:szCs w:val="24"/>
-          <w:u w:val="none"/>
-          <w:shd w:fill="auto" w:val="clear"/>
-          <w:vertAlign w:val="baseline"/>
-        </w:rPr>
-        <w:t>3</w:t>
-      </w:r>
-      <w:r>
-        <w:rPr>
-          <w:rFonts w:eastAsia="Arial" w:cs="Arial" w:ascii="Arial" w:hAnsi="Arial"/>
-          <w:b/>
-          <w:i/>
-          <w:caps w:val="false"/>
-          <w:smallCaps w:val="false"/>
-          <w:strike w:val="false"/>
-          <w:dstrike w:val="false"/>
-          <w:color w:val="000000"/>
-          <w:position w:val="0"/>
-          <w:sz w:val="24"/>
-          <w:sz w:val="24"/>
-          <w:szCs w:val="24"/>
-          <w:u w:val="none"/>
-          <w:shd w:fill="auto" w:val="clear"/>
-          <w:vertAlign w:val="baseline"/>
-        </w:rPr>
-        <w:t xml:space="preserve">. </w:t>
-      </w:r>
-      <w:r>
-        <w:rPr>
-          <w:rFonts w:eastAsia="Arial" w:cs="Arial" w:ascii="Arial" w:hAnsi="Arial"/>
-          <w:b/>
-          <w:i/>
-          <w:caps w:val="false"/>
-          <w:smallCaps w:val="false"/>
-          <w:strike w:val="false"/>
-          <w:dstrike w:val="false"/>
-          <w:color w:val="000000"/>
-          <w:position w:val="0"/>
-          <w:sz w:val="24"/>
-          <w:sz w:val="24"/>
-          <w:szCs w:val="24"/>
-          <w:u w:val="none"/>
-          <w:shd w:fill="auto" w:val="clear"/>
-          <w:vertAlign w:val="baseline"/>
-        </w:rPr>
-        <w:t>The Magic cubes in the game.</w:t>
-      </w:r>
-    </w:p>
-    <w:p>
-      <w:pPr>
-        <w:pStyle w:val="Normal1"/>
+        <w:t>Figure 3. The Magic cubes in the game.</w:t>
+      </w:r>
+    </w:p>
+    <w:p>
+      <w:pPr>
+        <w:pStyle w:val="LOnormal"/>
         <w:spacing w:lineRule="auto" w:line="276" w:before="0" w:after="0"/>
         <w:jc w:val="both"/>
         <w:rPr>
@@ -1982,7 +1747,7 @@
     </w:p>
     <w:p>
       <w:pPr>
-        <w:pStyle w:val="Normal1"/>
+        <w:pStyle w:val="LOnormal"/>
         <w:spacing w:lineRule="auto" w:line="276" w:before="0" w:after="0"/>
         <w:jc w:val="both"/>
         <w:rPr>
@@ -2005,15 +1770,14 @@
     </w:p>
     <w:p>
       <w:pPr>
-        <w:pStyle w:val="Normal1"/>
+        <w:pStyle w:val="LOnormal"/>
         <w:keepNext w:val="false"/>
         <w:keepLines w:val="false"/>
         <w:widowControl/>
         <w:numPr>
           <w:ilvl w:val="0"/>
-          <w:numId w:val="2"/>
+          <w:numId w:val="1"/>
         </w:numPr>
-        <w:pBdr/>
         <w:spacing w:lineRule="auto" w:line="276" w:before="0" w:after="0"/>
         <w:ind w:left="720" w:right="0" w:hanging="360"/>
         <w:jc w:val="both"/>
@@ -2029,7 +1793,7 @@
           <w:dstrike w:val="false"/>
           <w:color w:val="000000"/>
           <w:position w:val="0"/>
-          <w:sz w:val="24"/>
+          <w:sz w:val="22"/>
           <w:sz w:val="24"/>
           <w:szCs w:val="24"/>
           <w:u w:val="none"/>
@@ -2060,15 +1824,14 @@
     </w:p>
     <w:p>
       <w:pPr>
-        <w:pStyle w:val="Normal1"/>
+        <w:pStyle w:val="LOnormal"/>
         <w:keepNext w:val="false"/>
         <w:keepLines w:val="false"/>
         <w:widowControl/>
         <w:numPr>
           <w:ilvl w:val="0"/>
-          <w:numId w:val="2"/>
+          <w:numId w:val="1"/>
         </w:numPr>
-        <w:pBdr/>
         <w:spacing w:lineRule="auto" w:line="276" w:before="0" w:after="0"/>
         <w:ind w:left="720" w:right="0" w:hanging="360"/>
         <w:jc w:val="both"/>
@@ -2084,7 +1847,7 @@
           <w:dstrike w:val="false"/>
           <w:color w:val="000000"/>
           <w:position w:val="0"/>
-          <w:sz w:val="24"/>
+          <w:sz w:val="22"/>
           <w:sz w:val="24"/>
           <w:szCs w:val="24"/>
           <w:u w:val="none"/>
@@ -2115,15 +1878,14 @@
     </w:p>
     <w:p>
       <w:pPr>
-        <w:pStyle w:val="Normal1"/>
+        <w:pStyle w:val="LOnormal"/>
         <w:keepNext w:val="false"/>
         <w:keepLines w:val="false"/>
         <w:widowControl/>
         <w:numPr>
           <w:ilvl w:val="0"/>
-          <w:numId w:val="2"/>
+          <w:numId w:val="1"/>
         </w:numPr>
-        <w:pBdr/>
         <w:spacing w:lineRule="auto" w:line="276" w:before="0" w:after="0"/>
         <w:ind w:left="720" w:right="0" w:hanging="360"/>
         <w:jc w:val="both"/>
@@ -2139,7 +1901,7 @@
           <w:dstrike w:val="false"/>
           <w:color w:val="000000"/>
           <w:position w:val="0"/>
-          <w:sz w:val="24"/>
+          <w:sz w:val="22"/>
           <w:sz w:val="24"/>
           <w:szCs w:val="24"/>
           <w:u w:val="none"/>
@@ -2170,15 +1932,14 @@
     </w:p>
     <w:p>
       <w:pPr>
-        <w:pStyle w:val="Normal1"/>
+        <w:pStyle w:val="LOnormal"/>
         <w:keepNext w:val="false"/>
         <w:keepLines w:val="false"/>
         <w:widowControl/>
         <w:numPr>
           <w:ilvl w:val="0"/>
-          <w:numId w:val="2"/>
+          <w:numId w:val="1"/>
         </w:numPr>
-        <w:pBdr/>
         <w:spacing w:lineRule="auto" w:line="276" w:before="0" w:after="0"/>
         <w:ind w:left="720" w:right="0" w:hanging="360"/>
         <w:jc w:val="both"/>
@@ -2194,7 +1955,7 @@
           <w:dstrike w:val="false"/>
           <w:color w:val="000000"/>
           <w:position w:val="0"/>
-          <w:sz w:val="24"/>
+          <w:sz w:val="22"/>
           <w:sz w:val="24"/>
           <w:szCs w:val="24"/>
           <w:u w:val="none"/>
@@ -2225,15 +1986,14 @@
     </w:p>
     <w:p>
       <w:pPr>
-        <w:pStyle w:val="Normal1"/>
+        <w:pStyle w:val="LOnormal"/>
         <w:keepNext w:val="false"/>
         <w:keepLines w:val="false"/>
         <w:widowControl/>
         <w:numPr>
           <w:ilvl w:val="0"/>
-          <w:numId w:val="2"/>
+          <w:numId w:val="1"/>
         </w:numPr>
-        <w:pBdr/>
         <w:spacing w:lineRule="auto" w:line="276" w:before="0" w:after="0"/>
         <w:ind w:left="720" w:right="0" w:hanging="360"/>
         <w:jc w:val="both"/>
@@ -2261,47 +2021,24 @@
           <w:shd w:fill="auto" w:val="clear"/>
           <w:vertAlign w:val="baseline"/>
         </w:rPr>
-        <w:t xml:space="preserve">If you have any question you can ask the </w:t>
-      </w:r>
-      <w:r>
-        <w:rPr>
-          <w:rFonts w:eastAsia="Arial" w:cs="Arial" w:ascii="Arial" w:hAnsi="Arial"/>
-          <w:b w:val="false"/>
-          <w:i w:val="false"/>
-          <w:caps w:val="false"/>
-          <w:smallCaps w:val="false"/>
-          <w:strike w:val="false"/>
-          <w:dstrike w:val="false"/>
-          <w:color w:val="000000"/>
-          <w:position w:val="0"/>
-          <w:sz w:val="24"/>
-          <w:sz w:val="24"/>
-          <w:szCs w:val="24"/>
-          <w:u w:val="none"/>
-          <w:shd w:fill="auto" w:val="clear"/>
-          <w:vertAlign w:val="baseline"/>
-        </w:rPr>
-        <w:t>researcher</w:t>
-      </w:r>
-      <w:r>
-        <w:rPr>
-          <w:rFonts w:eastAsia="Arial" w:cs="Arial" w:ascii="Arial" w:hAnsi="Arial"/>
-          <w:b w:val="false"/>
-          <w:i w:val="false"/>
-          <w:caps w:val="false"/>
-          <w:smallCaps w:val="false"/>
-          <w:strike w:val="false"/>
-          <w:dstrike w:val="false"/>
-          <w:color w:val="000000"/>
-          <w:position w:val="0"/>
-          <w:sz w:val="24"/>
-          <w:sz w:val="24"/>
-          <w:szCs w:val="24"/>
-          <w:u w:val="none"/>
-          <w:shd w:fill="auto" w:val="clear"/>
-          <w:vertAlign w:val="baseline"/>
-        </w:rPr>
-        <w:t>.</w:t>
+        <w:t>If you have any question you can ask the researcher.</w:t>
+      </w:r>
+    </w:p>
+    <w:p>
+      <w:pPr>
+        <w:pStyle w:val="LOnormal"/>
+        <w:widowControl/>
+        <w:spacing w:lineRule="auto" w:line="276" w:before="0" w:after="0"/>
+        <w:ind w:left="720" w:right="0" w:hanging="360"/>
+        <w:jc w:val="both"/>
+        <w:rPr>
+          <w:rFonts w:ascii="Arial" w:hAnsi="Arial"/>
+          <w:sz w:val="24"/>
+          <w:szCs w:val="24"/>
+        </w:rPr>
+      </w:pPr>
+      <w:r>
+        <w:rPr/>
       </w:r>
     </w:p>
     <w:sectPr>
@@ -2322,125 +2059,6 @@
   <w:abstractNum w:abstractNumId="1">
     <w:lvl w:ilvl="0">
       <w:start w:val="1"/>
-      <w:numFmt w:val="none"/>
-      <w:suff w:val="nothing"/>
-      <w:lvlText w:val=""/>
-      <w:lvlJc w:val="left"/>
-      <w:pPr>
-        <w:tabs>
-          <w:tab w:val="num" w:pos="0"/>
-        </w:tabs>
-        <w:ind w:left="0" w:hanging="0"/>
-      </w:pPr>
-    </w:lvl>
-    <w:lvl w:ilvl="1">
-      <w:start w:val="1"/>
-      <w:numFmt w:val="none"/>
-      <w:suff w:val="nothing"/>
-      <w:lvlText w:val=""/>
-      <w:lvlJc w:val="left"/>
-      <w:pPr>
-        <w:tabs>
-          <w:tab w:val="num" w:pos="0"/>
-        </w:tabs>
-        <w:ind w:left="0" w:hanging="0"/>
-      </w:pPr>
-    </w:lvl>
-    <w:lvl w:ilvl="2">
-      <w:start w:val="1"/>
-      <w:numFmt w:val="none"/>
-      <w:suff w:val="nothing"/>
-      <w:lvlText w:val=""/>
-      <w:lvlJc w:val="left"/>
-      <w:pPr>
-        <w:tabs>
-          <w:tab w:val="num" w:pos="0"/>
-        </w:tabs>
-        <w:ind w:left="0" w:hanging="0"/>
-      </w:pPr>
-    </w:lvl>
-    <w:lvl w:ilvl="3">
-      <w:start w:val="1"/>
-      <w:numFmt w:val="none"/>
-      <w:suff w:val="nothing"/>
-      <w:lvlText w:val=""/>
-      <w:lvlJc w:val="left"/>
-      <w:pPr>
-        <w:tabs>
-          <w:tab w:val="num" w:pos="0"/>
-        </w:tabs>
-        <w:ind w:left="0" w:hanging="0"/>
-      </w:pPr>
-    </w:lvl>
-    <w:lvl w:ilvl="4">
-      <w:start w:val="1"/>
-      <w:numFmt w:val="none"/>
-      <w:suff w:val="nothing"/>
-      <w:lvlText w:val=""/>
-      <w:lvlJc w:val="left"/>
-      <w:pPr>
-        <w:tabs>
-          <w:tab w:val="num" w:pos="0"/>
-        </w:tabs>
-        <w:ind w:left="0" w:hanging="0"/>
-      </w:pPr>
-    </w:lvl>
-    <w:lvl w:ilvl="5">
-      <w:start w:val="1"/>
-      <w:numFmt w:val="none"/>
-      <w:suff w:val="nothing"/>
-      <w:lvlText w:val=""/>
-      <w:lvlJc w:val="left"/>
-      <w:pPr>
-        <w:tabs>
-          <w:tab w:val="num" w:pos="0"/>
-        </w:tabs>
-        <w:ind w:left="0" w:hanging="0"/>
-      </w:pPr>
-    </w:lvl>
-    <w:lvl w:ilvl="6">
-      <w:start w:val="1"/>
-      <w:numFmt w:val="none"/>
-      <w:suff w:val="nothing"/>
-      <w:lvlText w:val=""/>
-      <w:lvlJc w:val="left"/>
-      <w:pPr>
-        <w:tabs>
-          <w:tab w:val="num" w:pos="0"/>
-        </w:tabs>
-        <w:ind w:left="0" w:hanging="0"/>
-      </w:pPr>
-    </w:lvl>
-    <w:lvl w:ilvl="7">
-      <w:start w:val="1"/>
-      <w:numFmt w:val="none"/>
-      <w:suff w:val="nothing"/>
-      <w:lvlText w:val=""/>
-      <w:lvlJc w:val="left"/>
-      <w:pPr>
-        <w:tabs>
-          <w:tab w:val="num" w:pos="0"/>
-        </w:tabs>
-        <w:ind w:left="0" w:hanging="0"/>
-      </w:pPr>
-    </w:lvl>
-    <w:lvl w:ilvl="8">
-      <w:start w:val="1"/>
-      <w:numFmt w:val="none"/>
-      <w:suff w:val="nothing"/>
-      <w:lvlText w:val=""/>
-      <w:lvlJc w:val="left"/>
-      <w:pPr>
-        <w:tabs>
-          <w:tab w:val="num" w:pos="0"/>
-        </w:tabs>
-        <w:ind w:left="0" w:hanging="0"/>
-      </w:pPr>
-    </w:lvl>
-  </w:abstractNum>
-  <w:abstractNum w:abstractNumId="2">
-    <w:lvl w:ilvl="0">
-      <w:start w:val="1"/>
       <w:numFmt w:val="bullet"/>
       <w:lvlText w:val="●"/>
       <w:lvlJc w:val="left"/>
@@ -2573,6 +2191,125 @@
       <w:rPr>
         <w:rFonts w:ascii="Noto Sans Symbols" w:hAnsi="Noto Sans Symbols" w:cs="Noto Sans Symbols" w:hint="default"/>
       </w:rPr>
+    </w:lvl>
+  </w:abstractNum>
+  <w:abstractNum w:abstractNumId="2">
+    <w:lvl w:ilvl="0">
+      <w:start w:val="1"/>
+      <w:numFmt w:val="none"/>
+      <w:suff w:val="nothing"/>
+      <w:lvlText w:val=""/>
+      <w:lvlJc w:val="left"/>
+      <w:pPr>
+        <w:tabs>
+          <w:tab w:val="num" w:pos="0"/>
+        </w:tabs>
+        <w:ind w:left="0" w:hanging="0"/>
+      </w:pPr>
+    </w:lvl>
+    <w:lvl w:ilvl="1">
+      <w:start w:val="1"/>
+      <w:numFmt w:val="none"/>
+      <w:suff w:val="nothing"/>
+      <w:lvlText w:val=""/>
+      <w:lvlJc w:val="left"/>
+      <w:pPr>
+        <w:tabs>
+          <w:tab w:val="num" w:pos="0"/>
+        </w:tabs>
+        <w:ind w:left="0" w:hanging="0"/>
+      </w:pPr>
+    </w:lvl>
+    <w:lvl w:ilvl="2">
+      <w:start w:val="1"/>
+      <w:numFmt w:val="none"/>
+      <w:suff w:val="nothing"/>
+      <w:lvlText w:val=""/>
+      <w:lvlJc w:val="left"/>
+      <w:pPr>
+        <w:tabs>
+          <w:tab w:val="num" w:pos="0"/>
+        </w:tabs>
+        <w:ind w:left="0" w:hanging="0"/>
+      </w:pPr>
+    </w:lvl>
+    <w:lvl w:ilvl="3">
+      <w:start w:val="1"/>
+      <w:numFmt w:val="none"/>
+      <w:suff w:val="nothing"/>
+      <w:lvlText w:val=""/>
+      <w:lvlJc w:val="left"/>
+      <w:pPr>
+        <w:tabs>
+          <w:tab w:val="num" w:pos="0"/>
+        </w:tabs>
+        <w:ind w:left="0" w:hanging="0"/>
+      </w:pPr>
+    </w:lvl>
+    <w:lvl w:ilvl="4">
+      <w:start w:val="1"/>
+      <w:numFmt w:val="none"/>
+      <w:suff w:val="nothing"/>
+      <w:lvlText w:val=""/>
+      <w:lvlJc w:val="left"/>
+      <w:pPr>
+        <w:tabs>
+          <w:tab w:val="num" w:pos="0"/>
+        </w:tabs>
+        <w:ind w:left="0" w:hanging="0"/>
+      </w:pPr>
+    </w:lvl>
+    <w:lvl w:ilvl="5">
+      <w:start w:val="1"/>
+      <w:numFmt w:val="none"/>
+      <w:suff w:val="nothing"/>
+      <w:lvlText w:val=""/>
+      <w:lvlJc w:val="left"/>
+      <w:pPr>
+        <w:tabs>
+          <w:tab w:val="num" w:pos="0"/>
+        </w:tabs>
+        <w:ind w:left="0" w:hanging="0"/>
+      </w:pPr>
+    </w:lvl>
+    <w:lvl w:ilvl="6">
+      <w:start w:val="1"/>
+      <w:numFmt w:val="none"/>
+      <w:suff w:val="nothing"/>
+      <w:lvlText w:val=""/>
+      <w:lvlJc w:val="left"/>
+      <w:pPr>
+        <w:tabs>
+          <w:tab w:val="num" w:pos="0"/>
+        </w:tabs>
+        <w:ind w:left="0" w:hanging="0"/>
+      </w:pPr>
+    </w:lvl>
+    <w:lvl w:ilvl="7">
+      <w:start w:val="1"/>
+      <w:numFmt w:val="none"/>
+      <w:suff w:val="nothing"/>
+      <w:lvlText w:val=""/>
+      <w:lvlJc w:val="left"/>
+      <w:pPr>
+        <w:tabs>
+          <w:tab w:val="num" w:pos="0"/>
+        </w:tabs>
+        <w:ind w:left="0" w:hanging="0"/>
+      </w:pPr>
+    </w:lvl>
+    <w:lvl w:ilvl="8">
+      <w:start w:val="1"/>
+      <w:numFmt w:val="none"/>
+      <w:suff w:val="nothing"/>
+      <w:lvlText w:val=""/>
+      <w:lvlJc w:val="left"/>
+      <w:pPr>
+        <w:tabs>
+          <w:tab w:val="num" w:pos="0"/>
+        </w:tabs>
+        <w:ind w:left="0" w:hanging="0"/>
+      </w:pPr>
     </w:lvl>
   </w:abstractNum>
   <w:num w:numId="1">
@@ -2606,9 +2343,8 @@
     <w:qFormat/>
     <w:pPr>
       <w:widowControl/>
-      <w:kinsoku w:val="true"/>
-      <w:overflowPunct w:val="true"/>
-      <w:autoSpaceDE w:val="true"/>
+      <w:suppressAutoHyphens w:val="true"/>
+      <w:overflowPunct w:val="false"/>
       <w:bidi w:val="0"/>
       <w:spacing w:lineRule="auto" w:line="259" w:before="0" w:after="160"/>
       <w:jc w:val="left"/>
@@ -2624,8 +2360,8 @@
   </w:style>
   <w:style w:type="paragraph" w:styleId="Berschrift1">
     <w:name w:val="Heading 1"/>
-    <w:basedOn w:val="Normal1"/>
-    <w:next w:val="Normal1"/>
+    <w:basedOn w:val="LOnormal"/>
+    <w:next w:val="LOnormal"/>
     <w:qFormat/>
     <w:pPr>
       <w:keepNext w:val="true"/>
@@ -2640,8 +2376,8 @@
   </w:style>
   <w:style w:type="paragraph" w:styleId="Berschrift2">
     <w:name w:val="Heading 2"/>
-    <w:basedOn w:val="Normal1"/>
-    <w:next w:val="Normal1"/>
+    <w:basedOn w:val="LOnormal"/>
+    <w:next w:val="LOnormal"/>
     <w:qFormat/>
     <w:pPr>
       <w:keepNext w:val="true"/>
@@ -2656,8 +2392,8 @@
   </w:style>
   <w:style w:type="paragraph" w:styleId="Berschrift3">
     <w:name w:val="Heading 3"/>
-    <w:basedOn w:val="Normal1"/>
-    <w:next w:val="Normal1"/>
+    <w:basedOn w:val="LOnormal"/>
+    <w:next w:val="LOnormal"/>
     <w:qFormat/>
     <w:pPr>
       <w:keepNext w:val="true"/>
@@ -2672,8 +2408,8 @@
   </w:style>
   <w:style w:type="paragraph" w:styleId="Berschrift4">
     <w:name w:val="Heading 4"/>
-    <w:basedOn w:val="Normal1"/>
-    <w:next w:val="Normal1"/>
+    <w:basedOn w:val="LOnormal"/>
+    <w:next w:val="LOnormal"/>
     <w:qFormat/>
     <w:pPr>
       <w:keepNext w:val="true"/>
@@ -2688,8 +2424,8 @@
   </w:style>
   <w:style w:type="paragraph" w:styleId="Berschrift5">
     <w:name w:val="Heading 5"/>
-    <w:basedOn w:val="Normal1"/>
-    <w:next w:val="Normal1"/>
+    <w:basedOn w:val="LOnormal"/>
+    <w:next w:val="LOnormal"/>
     <w:qFormat/>
     <w:pPr>
       <w:keepNext w:val="true"/>
@@ -2704,8 +2440,8 @@
   </w:style>
   <w:style w:type="paragraph" w:styleId="Berschrift6">
     <w:name w:val="Heading 6"/>
-    <w:basedOn w:val="Normal1"/>
-    <w:next w:val="Normal1"/>
+    <w:basedOn w:val="LOnormal"/>
+    <w:next w:val="LOnormal"/>
     <w:qFormat/>
     <w:pPr>
       <w:keepNext w:val="true"/>
@@ -2791,14 +2527,13 @@
       <w:rFonts w:cs="Arial"/>
     </w:rPr>
   </w:style>
-  <w:style w:type="paragraph" w:styleId="Normal1">
+  <w:style w:type="paragraph" w:styleId="LOnormal">
     <w:name w:val="LO-normal"/>
     <w:qFormat/>
     <w:pPr>
       <w:widowControl/>
-      <w:kinsoku w:val="true"/>
-      <w:overflowPunct w:val="true"/>
-      <w:autoSpaceDE w:val="true"/>
+      <w:suppressAutoHyphens w:val="true"/>
+      <w:overflowPunct w:val="false"/>
       <w:bidi w:val="0"/>
       <w:spacing w:lineRule="auto" w:line="259" w:before="0" w:after="160"/>
       <w:jc w:val="left"/>
@@ -2814,8 +2549,8 @@
   </w:style>
   <w:style w:type="paragraph" w:styleId="Titel">
     <w:name w:val="Title"/>
-    <w:basedOn w:val="Normal1"/>
-    <w:next w:val="Normal1"/>
+    <w:basedOn w:val="LOnormal"/>
+    <w:next w:val="LOnormal"/>
     <w:qFormat/>
     <w:pPr>
       <w:keepNext w:val="true"/>
@@ -2830,7 +2565,7 @@
   </w:style>
   <w:style w:type="paragraph" w:styleId="NormalWeb">
     <w:name w:val="Normal (Web)"/>
-    <w:basedOn w:val="Normal1"/>
+    <w:basedOn w:val="LOnormal"/>
     <w:qFormat/>
     <w:pPr>
       <w:spacing w:lineRule="auto" w:line="240" w:before="280" w:after="280"/>
@@ -2844,8 +2579,8 @@
   </w:style>
   <w:style w:type="paragraph" w:styleId="Caption">
     <w:name w:val="caption"/>
-    <w:basedOn w:val="Normal1"/>
-    <w:next w:val="Normal1"/>
+    <w:basedOn w:val="LOnormal"/>
+    <w:next w:val="LOnormal"/>
     <w:qFormat/>
     <w:pPr>
       <w:spacing w:lineRule="auto" w:line="240" w:before="0" w:after="200"/>
@@ -2860,10 +2595,10 @@
   </w:style>
   <w:style w:type="paragraph" w:styleId="ListParagraph">
     <w:name w:val="List Paragraph"/>
-    <w:basedOn w:val="Normal1"/>
+    <w:basedOn w:val="LOnormal"/>
     <w:qFormat/>
     <w:pPr>
-      <w:spacing w:lineRule="auto" w:line="254" w:before="0" w:after="160"/>
+      <w:spacing w:lineRule="auto" w:line="252" w:before="0" w:after="160"/>
       <w:ind w:left="720" w:right="0" w:hanging="0"/>
       <w:contextualSpacing/>
     </w:pPr>
@@ -2871,7 +2606,7 @@
   </w:style>
   <w:style w:type="paragraph" w:styleId="BalloonText">
     <w:name w:val="Balloon Text"/>
-    <w:basedOn w:val="Normal1"/>
+    <w:basedOn w:val="LOnormal"/>
     <w:qFormat/>
     <w:pPr>
       <w:spacing w:lineRule="auto" w:line="240" w:before="0" w:after="0"/>
@@ -2884,8 +2619,8 @@
   </w:style>
   <w:style w:type="paragraph" w:styleId="Untertitel">
     <w:name w:val="Subtitle"/>
-    <w:basedOn w:val="Normal1"/>
-    <w:next w:val="Normal1"/>
+    <w:basedOn w:val="LOnormal"/>
+    <w:next w:val="LOnormal"/>
     <w:qFormat/>
     <w:pPr>
       <w:keepNext w:val="true"/>

</xml_diff>